<commit_message>
Refactor library management code: replace ch.c with main.c and update CMakeLists.txt
</commit_message>
<xml_diff>
--- a/2/9/Отчет.docx
+++ b/2/9/Отчет.docx
@@ -154,6 +154,7 @@
         <w:rPr>
           <w:b/>
           <w:i/>
+          <w:i/>
         </w:rPr>
       </w:pPr>
       <w:r>
@@ -172,6 +173,7 @@
         <w:rPr>
           <w:b/>
           <w:i/>
+          <w:i/>
         </w:rPr>
       </w:pPr>
       <w:r>
@@ -190,6 +192,7 @@
         <w:rPr>
           <w:b/>
           <w:i/>
+          <w:i/>
         </w:rPr>
       </w:pPr>
       <w:r>
@@ -208,6 +211,7 @@
         <w:rPr>
           <w:b/>
           <w:i/>
+          <w:i/>
         </w:rPr>
       </w:pPr>
       <w:r>
@@ -282,18 +286,6 @@
       <w:r>
         <w:rPr/>
         <w:t>доцент кафедры ИРС С. Б. Сидоров</w:t>
-      </w:r>
-    </w:p>
-    <w:p>
-      <w:pPr>
-        <w:pStyle w:val="BodyText"/>
-        <w:bidi w:val="0"/>
-        <w:spacing w:lineRule="auto" w:line="360" w:before="0" w:after="140"/>
-        <w:jc w:val="both"/>
-        <w:rPr/>
-      </w:pPr>
-      <w:r>
-        <w:rPr/>
       </w:r>
     </w:p>
     <w:p>
@@ -356,6 +348,7 @@
           <w:pPr>
             <w:pStyle w:val="TOCHeading"/>
             <w:bidi w:val="0"/>
+            <w:spacing w:before="0" w:after="120"/>
             <w:jc w:val="center"/>
             <w:rPr>
               <w:sz w:val="28"/>
@@ -523,8 +516,8 @@
           <w:pPr>
             <w:pStyle w:val="TOC2"/>
             <w:tabs>
-              <w:tab w:val="clear" w:pos="9355"/>
               <w:tab w:val="right" w:pos="9637" w:leader="dot"/>
+              <w:tab w:val="right" w:pos="9638" w:leader="dot"/>
             </w:tabs>
             <w:bidi w:val="0"/>
             <w:jc w:val="start"/>
@@ -555,8 +548,8 @@
           <w:pPr>
             <w:pStyle w:val="TOC2"/>
             <w:tabs>
-              <w:tab w:val="clear" w:pos="9355"/>
               <w:tab w:val="right" w:pos="9637" w:leader="dot"/>
+              <w:tab w:val="right" w:pos="9638" w:leader="dot"/>
             </w:tabs>
             <w:bidi w:val="0"/>
             <w:jc w:val="start"/>
@@ -587,8 +580,8 @@
           <w:pPr>
             <w:pStyle w:val="TOC2"/>
             <w:tabs>
-              <w:tab w:val="clear" w:pos="9355"/>
               <w:tab w:val="right" w:pos="9637" w:leader="dot"/>
+              <w:tab w:val="right" w:pos="9638" w:leader="dot"/>
             </w:tabs>
             <w:bidi w:val="0"/>
             <w:jc w:val="start"/>
@@ -704,7 +697,12 @@
     <w:p>
       <w:pPr>
         <w:pStyle w:val="Heading1"/>
-        <w:bidi w:val="0"/>
+        <w:numPr>
+          <w:ilvl w:val="0"/>
+          <w:numId w:val="1"/>
+        </w:numPr>
+        <w:bidi w:val="0"/>
+        <w:spacing w:before="0" w:after="120"/>
         <w:ind w:hanging="0" w:start="0"/>
         <w:jc w:val="start"/>
         <w:rPr/>
@@ -855,7 +853,12 @@
     <w:p>
       <w:pPr>
         <w:pStyle w:val="Heading1"/>
-        <w:bidi w:val="0"/>
+        <w:numPr>
+          <w:ilvl w:val="0"/>
+          <w:numId w:val="1"/>
+        </w:numPr>
+        <w:bidi w:val="0"/>
+        <w:spacing w:before="0" w:after="120"/>
         <w:ind w:hanging="0" w:start="0"/>
         <w:jc w:val="start"/>
         <w:rPr/>
@@ -1006,7 +1009,12 @@
     <w:p>
       <w:pPr>
         <w:pStyle w:val="Heading1"/>
-        <w:bidi w:val="0"/>
+        <w:numPr>
+          <w:ilvl w:val="0"/>
+          <w:numId w:val="1"/>
+        </w:numPr>
+        <w:bidi w:val="0"/>
+        <w:spacing w:before="0" w:after="120"/>
         <w:ind w:hanging="0" w:start="0"/>
         <w:jc w:val="start"/>
         <w:rPr/>
@@ -1310,18 +1318,16 @@
         <w:spacing w:lineRule="auto" w:line="360"/>
         <w:jc w:val="both"/>
         <w:rPr>
-          <w:rFonts w:ascii="Consolas" w:hAnsi="Consolas"/>
-          <w:sz w:val="28"/>
-          <w:szCs w:val="28"/>
-        </w:rPr>
-      </w:pPr>
-      <w:r>
-        <w:rPr>
-          <w:rFonts w:ascii="Consolas" w:hAnsi="Consolas"/>
-          <w:sz w:val="28"/>
-          <w:szCs w:val="28"/>
-        </w:rPr>
-        <w:t>Enter genre to search:</w:t>
+          <w:rFonts w:ascii="Times New Roman" w:hAnsi="Times New Roman"/>
+        </w:rPr>
+      </w:pPr>
+      <w:r>
+        <w:rPr>
+          <w:rFonts w:ascii="Times New Roman" w:hAnsi="Times New Roman"/>
+          <w:sz w:val="28"/>
+          <w:szCs w:val="28"/>
+        </w:rPr>
+        <w:t>жанр</w:t>
       </w:r>
     </w:p>
     <w:p>
@@ -1335,18 +1341,16 @@
         <w:spacing w:lineRule="auto" w:line="360"/>
         <w:jc w:val="both"/>
         <w:rPr>
-          <w:rFonts w:ascii="Consolas" w:hAnsi="Consolas"/>
-          <w:sz w:val="28"/>
-          <w:szCs w:val="28"/>
-        </w:rPr>
-      </w:pPr>
-      <w:r>
-        <w:rPr>
-          <w:rFonts w:ascii="Consolas" w:hAnsi="Consolas"/>
-          <w:sz w:val="28"/>
-          <w:szCs w:val="28"/>
-        </w:rPr>
-        <w:t>Enter start year:</w:t>
+          <w:rFonts w:ascii="Times New Roman" w:hAnsi="Times New Roman"/>
+        </w:rPr>
+      </w:pPr>
+      <w:r>
+        <w:rPr>
+          <w:rFonts w:ascii="Times New Roman" w:hAnsi="Times New Roman"/>
+          <w:sz w:val="28"/>
+          <w:szCs w:val="28"/>
+        </w:rPr>
+        <w:t>начальный год поиска</w:t>
       </w:r>
     </w:p>
     <w:p>
@@ -1360,18 +1364,16 @@
         <w:spacing w:lineRule="auto" w:line="360"/>
         <w:jc w:val="both"/>
         <w:rPr>
-          <w:rFonts w:ascii="Consolas" w:hAnsi="Consolas"/>
-          <w:sz w:val="28"/>
-          <w:szCs w:val="28"/>
-        </w:rPr>
-      </w:pPr>
-      <w:r>
-        <w:rPr>
-          <w:rFonts w:ascii="Consolas" w:hAnsi="Consolas"/>
-          <w:sz w:val="28"/>
-          <w:szCs w:val="28"/>
-        </w:rPr>
-        <w:t>Enter end year:</w:t>
+          <w:rFonts w:ascii="Times New Roman" w:hAnsi="Times New Roman"/>
+        </w:rPr>
+      </w:pPr>
+      <w:r>
+        <w:rPr>
+          <w:rFonts w:ascii="Times New Roman" w:hAnsi="Times New Roman"/>
+          <w:sz w:val="28"/>
+          <w:szCs w:val="28"/>
+        </w:rPr>
+        <w:t>конечный год поиска</w:t>
       </w:r>
     </w:p>
     <w:p>
@@ -1392,6 +1394,8 @@
           <w:sz w:val="28"/>
           <w:szCs w:val="28"/>
         </w:rPr>
+        <w:tab/>
+        <w:t>После ввода критериев выполняется поиск соответствующих изданий. По завершении обработки выводится результат следующего вида:</w:t>
       </w:r>
     </w:p>
     <w:p>
@@ -1413,28 +1417,6 @@
           <w:szCs w:val="28"/>
         </w:rPr>
         <w:tab/>
-        <w:t>После ввода критериев выполняется поиск соответствующих изданий. По завершении обработки выводится результат следующего вида:</w:t>
-      </w:r>
-    </w:p>
-    <w:p>
-      <w:pPr>
-        <w:pStyle w:val="BodyText"/>
-        <w:bidi w:val="0"/>
-        <w:spacing w:lineRule="auto" w:line="360"/>
-        <w:jc w:val="both"/>
-        <w:rPr>
-          <w:rFonts w:ascii="Times New Roman" w:hAnsi="Times New Roman"/>
-          <w:sz w:val="28"/>
-          <w:szCs w:val="28"/>
-        </w:rPr>
-      </w:pPr>
-      <w:r>
-        <w:rPr>
-          <w:rFonts w:ascii="Times New Roman" w:hAnsi="Times New Roman"/>
-          <w:sz w:val="28"/>
-          <w:szCs w:val="28"/>
-        </w:rPr>
-        <w:tab/>
         <w:t xml:space="preserve">Titles in genre </w:t>
       </w:r>
       <w:r>
@@ -1443,23 +1425,73 @@
           <w:sz w:val="28"/>
           <w:szCs w:val="28"/>
         </w:rPr>
-        <w:t>Novel</w:t>
-      </w:r>
-      <w:r>
-        <w:rPr>
-          <w:rFonts w:ascii="Times New Roman" w:hAnsi="Times New Roman"/>
-          <w:sz w:val="28"/>
-          <w:szCs w:val="28"/>
-        </w:rPr>
-        <w:t xml:space="preserve"> from </w:t>
-      </w:r>
-      <w:r>
-        <w:rPr>
-          <w:rFonts w:ascii="Times New Roman" w:hAnsi="Times New Roman"/>
-          <w:sz w:val="28"/>
-          <w:szCs w:val="28"/>
-        </w:rPr>
-        <w:t>1900</w:t>
+        <w:t>(</w:t>
+      </w:r>
+      <w:r>
+        <w:rPr>
+          <w:rFonts w:ascii="Times New Roman" w:hAnsi="Times New Roman"/>
+          <w:i/>
+          <w:iCs/>
+          <w:sz w:val="28"/>
+          <w:szCs w:val="28"/>
+        </w:rPr>
+        <w:t>жанр</w:t>
+      </w:r>
+      <w:r>
+        <w:rPr>
+          <w:rFonts w:ascii="Times New Roman" w:hAnsi="Times New Roman"/>
+          <w:i/>
+          <w:iCs/>
+          <w:sz w:val="28"/>
+          <w:szCs w:val="28"/>
+        </w:rPr>
+        <w:t>)</w:t>
+      </w:r>
+      <w:r>
+        <w:rPr>
+          <w:rFonts w:ascii="Times New Roman" w:hAnsi="Times New Roman"/>
+          <w:i/>
+          <w:iCs/>
+          <w:sz w:val="28"/>
+          <w:szCs w:val="28"/>
+        </w:rPr>
+        <w:t xml:space="preserve"> </w:t>
+      </w:r>
+      <w:r>
+        <w:rPr>
+          <w:rFonts w:ascii="Times New Roman" w:hAnsi="Times New Roman"/>
+          <w:sz w:val="28"/>
+          <w:szCs w:val="28"/>
+        </w:rPr>
+        <w:t xml:space="preserve">from </w:t>
+      </w:r>
+      <w:r>
+        <w:rPr>
+          <w:rFonts w:ascii="Times New Roman" w:hAnsi="Times New Roman"/>
+          <w:sz w:val="28"/>
+          <w:szCs w:val="28"/>
+        </w:rPr>
+        <w:t>(</w:t>
+      </w:r>
+      <w:r>
+        <w:rPr>
+          <w:rFonts w:ascii="Times New Roman" w:hAnsi="Times New Roman"/>
+          <w:i/>
+          <w:iCs/>
+          <w:sz w:val="28"/>
+          <w:szCs w:val="28"/>
+        </w:rPr>
+        <w:t>начальный год</w:t>
+      </w:r>
+      <w:r>
+        <w:rPr>
+          <w:rFonts w:ascii="Times New Roman" w:hAnsi="Times New Roman"/>
+          <w:i/>
+          <w:iCs/>
+          <w:sz w:val="28"/>
+          <w:szCs w:val="28"/>
+        </w:rPr>
+        <w:t>)</w:t>
       </w:r>
       <w:r>
         <w:rPr>
@@ -1475,7 +1507,27 @@
           <w:sz w:val="28"/>
           <w:szCs w:val="28"/>
         </w:rPr>
-        <w:t>2000</w:t>
+        <w:t>(</w:t>
+      </w:r>
+      <w:r>
+        <w:rPr>
+          <w:rFonts w:ascii="Times New Roman" w:hAnsi="Times New Roman"/>
+          <w:i/>
+          <w:iCs/>
+          <w:sz w:val="28"/>
+          <w:szCs w:val="28"/>
+        </w:rPr>
+        <w:t>конечный год</w:t>
+      </w:r>
+      <w:r>
+        <w:rPr>
+          <w:rFonts w:ascii="Times New Roman" w:hAnsi="Times New Roman"/>
+          <w:i/>
+          <w:iCs/>
+          <w:sz w:val="28"/>
+          <w:szCs w:val="28"/>
+        </w:rPr>
+        <w:t>)</w:t>
       </w:r>
       <w:r>
         <w:rPr>
@@ -1596,7 +1648,12 @@
     <w:p>
       <w:pPr>
         <w:pStyle w:val="Heading1"/>
-        <w:bidi w:val="0"/>
+        <w:numPr>
+          <w:ilvl w:val="0"/>
+          <w:numId w:val="1"/>
+        </w:numPr>
+        <w:bidi w:val="0"/>
+        <w:spacing w:before="0" w:after="120"/>
         <w:ind w:hanging="0" w:start="0"/>
         <w:jc w:val="start"/>
         <w:rPr/>
@@ -1612,6 +1669,10 @@
     <w:p>
       <w:pPr>
         <w:pStyle w:val="Heading2"/>
+        <w:numPr>
+          <w:ilvl w:val="1"/>
+          <w:numId w:val="1"/>
+        </w:numPr>
         <w:bidi w:val="0"/>
         <w:ind w:hanging="0" w:start="0"/>
         <w:jc w:val="start"/>
@@ -1639,13 +1700,6 @@
           <w:szCs w:val="28"/>
         </w:rPr>
         <w:tab/>
-      </w:r>
-      <w:r>
-        <w:rPr>
-          <w:rFonts w:ascii="Times New Roman" w:hAnsi="Times New Roman"/>
-          <w:sz w:val="28"/>
-          <w:szCs w:val="28"/>
-        </w:rPr>
         <w:t>Прикладная программа разработана с использованием принципов императивного программирования. Она является совокупностью взаимодействующих функций. Структура программы представлена на рис. 1.</w:t>
       </w:r>
     </w:p>
@@ -1715,15 +1769,7 @@
           <w:sz w:val="28"/>
           <w:szCs w:val="28"/>
         </w:rPr>
-        <w:t xml:space="preserve">Рисунок </w:t>
-      </w:r>
-      <w:r>
-        <w:rPr>
-          <w:rFonts w:ascii="Times New Roman" w:hAnsi="Times New Roman"/>
-          <w:sz w:val="28"/>
-          <w:szCs w:val="28"/>
-        </w:rPr>
-        <w:t>1. Структура программы</w:t>
+        <w:t>Рисунок 1. Структура программы</w:t>
       </w:r>
     </w:p>
     <w:p>
@@ -1745,15 +1791,7 @@
           <w:szCs w:val="28"/>
         </w:rPr>
         <w:tab/>
-        <w:t xml:space="preserve">Программа состоит из </w:t>
-      </w:r>
-      <w:r>
-        <w:rPr>
-          <w:rFonts w:ascii="Times New Roman" w:hAnsi="Times New Roman"/>
-          <w:sz w:val="28"/>
-          <w:szCs w:val="28"/>
-        </w:rPr>
-        <w:t xml:space="preserve">5 функций, назначение каждой из которых приведено ниже: </w:t>
+        <w:t xml:space="preserve">Программа состоит из 5 функций, назначение каждой из которых приведено ниже: </w:t>
       </w:r>
     </w:p>
     <w:p>
@@ -1894,6 +1932,10 @@
     <w:p>
       <w:pPr>
         <w:pStyle w:val="Heading2"/>
+        <w:numPr>
+          <w:ilvl w:val="1"/>
+          <w:numId w:val="1"/>
+        </w:numPr>
         <w:bidi w:val="0"/>
         <w:spacing w:lineRule="auto" w:line="360"/>
         <w:ind w:hanging="0" w:start="0"/>
@@ -1925,15 +1967,7 @@
           <w:sz w:val="28"/>
           <w:szCs w:val="28"/>
         </w:rPr>
-        <w:t xml:space="preserve">Для описания книги из библиотеки опрелеляем структурный тип данных </w:t>
-      </w:r>
-      <w:r>
-        <w:rPr>
-          <w:rFonts w:ascii="Times New Roman" w:hAnsi="Times New Roman"/>
-          <w:sz w:val="28"/>
-          <w:szCs w:val="28"/>
-        </w:rPr>
-        <w:t>Book. Из постановки задачи явно следует, что каждая книга задается параметрами: название, год выпуска, жанр. Каждому из этих свойств соответствует свое поле в структурном типе данных. Таким образом получаем следующее определение структурного типа данных, для описания понтия “Книга”:</w:t>
+        <w:t>Для описания книги из библиотеки опрелеляем структурный тип данных Book. Из постановки задачи явно следует, что каждая книга задается параметрами: название, год выпуска, жанр. Каждому из этих свойств соответствует свое поле в структурном типе данных. Таким образом получаем следующее определение структурного типа данных, для описания понтия “Книга”:</w:t>
       </w:r>
     </w:p>
     <w:p>
@@ -2161,6 +2195,10 @@
     <w:p>
       <w:pPr>
         <w:pStyle w:val="Heading2"/>
+        <w:numPr>
+          <w:ilvl w:val="1"/>
+          <w:numId w:val="1"/>
+        </w:numPr>
         <w:bidi w:val="0"/>
         <w:spacing w:lineRule="auto" w:line="360"/>
         <w:ind w:hanging="0" w:start="0"/>
@@ -2213,62 +2251,7 @@
           <w:szCs w:val="28"/>
         </w:rPr>
         <w:tab/>
-      </w:r>
-      <w:r>
-        <w:rPr>
-          <w:rFonts w:ascii="Times New Roman" w:hAnsi="Times New Roman"/>
-          <w:sz w:val="28"/>
-          <w:szCs w:val="28"/>
-        </w:rPr>
-        <w:t>(</w:t>
-      </w:r>
-      <w:r>
-        <w:rPr>
-          <w:rFonts w:ascii="Times New Roman" w:hAnsi="Times New Roman"/>
-          <w:sz w:val="28"/>
-          <w:szCs w:val="28"/>
-        </w:rPr>
-        <w:t>жанр</w:t>
-      </w:r>
-      <w:r>
-        <w:rPr>
-          <w:rFonts w:ascii="Times New Roman" w:hAnsi="Times New Roman"/>
-          <w:sz w:val="28"/>
-          <w:szCs w:val="28"/>
-        </w:rPr>
-        <w:t>_</w:t>
-      </w:r>
-      <w:r>
-        <w:rPr>
-          <w:rFonts w:ascii="Times New Roman" w:hAnsi="Times New Roman"/>
-          <w:sz w:val="28"/>
-          <w:szCs w:val="28"/>
-        </w:rPr>
-        <w:t>текущей</w:t>
-      </w:r>
-      <w:r>
-        <w:rPr>
-          <w:rFonts w:ascii="Times New Roman" w:hAnsi="Times New Roman"/>
-          <w:sz w:val="28"/>
-          <w:szCs w:val="28"/>
-        </w:rPr>
-        <w:t>_</w:t>
-      </w:r>
-      <w:r>
-        <w:rPr>
-          <w:rFonts w:ascii="Times New Roman" w:hAnsi="Times New Roman"/>
-          <w:sz w:val="28"/>
-          <w:szCs w:val="28"/>
-        </w:rPr>
-        <w:t xml:space="preserve">книги </w:t>
-      </w:r>
-      <w:r>
-        <w:rPr>
-          <w:rFonts w:ascii="Times New Roman" w:hAnsi="Times New Roman"/>
-          <w:sz w:val="28"/>
-          <w:szCs w:val="28"/>
-        </w:rPr>
-        <w:t>== искомый_жанр) &amp;&amp; (начальный_год_поиска &lt;= год_текущей_книги &lt;= конечный_год_поиска)</w:t>
+        <w:t>(жанр_текущей_книги == искомый_жанр) &amp;&amp; (начальный_год_поиска &lt;= год_текущей_книги &lt;= конечный_год_поиска)</w:t>
       </w:r>
     </w:p>
     <w:p>
@@ -2314,7 +2297,12 @@
     <w:p>
       <w:pPr>
         <w:pStyle w:val="Heading1"/>
-        <w:bidi w:val="0"/>
+        <w:numPr>
+          <w:ilvl w:val="0"/>
+          <w:numId w:val="1"/>
+        </w:numPr>
+        <w:bidi w:val="0"/>
+        <w:spacing w:before="0" w:after="120"/>
         <w:ind w:hanging="0" w:start="0"/>
         <w:jc w:val="start"/>
         <w:rPr/>
@@ -2352,7 +2340,12 @@
     <w:p>
       <w:pPr>
         <w:pStyle w:val="Heading1"/>
-        <w:bidi w:val="0"/>
+        <w:numPr>
+          <w:ilvl w:val="0"/>
+          <w:numId w:val="1"/>
+        </w:numPr>
+        <w:bidi w:val="0"/>
+        <w:spacing w:before="0" w:after="120"/>
         <w:ind w:hanging="0" w:start="0"/>
         <w:jc w:val="start"/>
         <w:rPr/>
@@ -2562,6 +2555,7 @@
       <w:pPr>
         <w:pStyle w:val="BodyText"/>
         <w:bidi w:val="0"/>
+        <w:spacing w:before="0" w:after="140"/>
         <w:jc w:val="center"/>
         <w:rPr>
           <w:rFonts w:ascii="Times New Roman" w:hAnsi="Times New Roman"/>
@@ -4323,6 +4317,7 @@
           <w:szCs w:val="24"/>
           <w:shd w:fill="auto" w:val="clear"/>
         </w:rPr>
+        <w:tab/>
         <w:t>}</w:t>
       </w:r>
     </w:p>
@@ -4960,7 +4955,9 @@
       </w:r>
     </w:p>
     <w:sectPr>
-      <w:footerReference w:type="default" r:id="rId3"/>
+      <w:footerReference w:type="even" r:id="rId3"/>
+      <w:footerReference w:type="default" r:id="rId4"/>
+      <w:footerReference w:type="first" r:id="rId5"/>
       <w:type w:val="nextPage"/>
       <w:pgSz w:w="11906" w:h="16838"/>
       <w:pgMar w:left="1134" w:right="1134" w:gutter="0" w:header="0" w:top="1134" w:footer="1134" w:bottom="1693"/>
@@ -4968,12 +4965,27 @@
       <w:formProt w:val="false"/>
       <w:titlePg/>
       <w:textDirection w:val="lrTb"/>
+      <w:docGrid w:type="default" w:linePitch="100" w:charSpace="0"/>
     </w:sectPr>
   </w:body>
 </w:document>
 </file>
 
 <file path=word/footer1.xml><?xml version="1.0" encoding="utf-8"?>
+<w:ftr xmlns:o="urn:schemas-microsoft-com:office:office" xmlns:r="http://schemas.openxmlformats.org/officeDocument/2006/relationships" xmlns:v="urn:schemas-microsoft-com:vml" xmlns:w="http://schemas.openxmlformats.org/wordprocessingml/2006/main" xmlns:w10="urn:schemas-microsoft-com:office:word" xmlns:wp="http://schemas.openxmlformats.org/drawingml/2006/wordprocessingDrawing" xmlns:pic="http://schemas.openxmlformats.org/drawingml/2006/picture" xmlns:wps="http://schemas.microsoft.com/office/word/2010/wordprocessingShape" xmlns:wpg="http://schemas.microsoft.com/office/word/2010/wordprocessingGroup" xmlns:mc="http://schemas.openxmlformats.org/markup-compatibility/2006" xmlns:wp14="http://schemas.microsoft.com/office/word/2010/wordprocessingDrawing" xmlns:w14="http://schemas.microsoft.com/office/word/2010/wordml" xmlns:w15="http://schemas.microsoft.com/office/word/2012/wordml" mc:Ignorable="w14 wp14 w15">
+  <w:p>
+    <w:pPr>
+      <w:pStyle w:val="Footer"/>
+      <w:rPr/>
+    </w:pPr>
+    <w:r>
+      <w:rPr/>
+    </w:r>
+  </w:p>
+</w:ftr>
+</file>
+
+<file path=word/footer2.xml><?xml version="1.0" encoding="utf-8"?>
 <w:ftr xmlns:o="urn:schemas-microsoft-com:office:office" xmlns:r="http://schemas.openxmlformats.org/officeDocument/2006/relationships" xmlns:v="urn:schemas-microsoft-com:vml" xmlns:w="http://schemas.openxmlformats.org/wordprocessingml/2006/main" xmlns:w10="urn:schemas-microsoft-com:office:word" xmlns:wp="http://schemas.openxmlformats.org/drawingml/2006/wordprocessingDrawing" xmlns:pic="http://schemas.openxmlformats.org/drawingml/2006/picture" xmlns:wps="http://schemas.microsoft.com/office/word/2010/wordprocessingShape" xmlns:wpg="http://schemas.microsoft.com/office/word/2010/wordprocessingGroup" xmlns:mc="http://schemas.openxmlformats.org/markup-compatibility/2006" xmlns:wp14="http://schemas.microsoft.com/office/word/2010/wordprocessingDrawing" xmlns:w14="http://schemas.microsoft.com/office/word/2010/wordml" xmlns:w15="http://schemas.microsoft.com/office/word/2012/wordml" mc:Ignorable="w14 wp14 w15">
   <w:p>
     <w:pPr>
@@ -5008,12 +5020,25 @@
 </w:ftr>
 </file>
 
+<file path=word/footer3.xml><?xml version="1.0" encoding="utf-8"?>
+<w:ftr xmlns:o="urn:schemas-microsoft-com:office:office" xmlns:r="http://schemas.openxmlformats.org/officeDocument/2006/relationships" xmlns:v="urn:schemas-microsoft-com:vml" xmlns:w="http://schemas.openxmlformats.org/wordprocessingml/2006/main" xmlns:w10="urn:schemas-microsoft-com:office:word" xmlns:wp="http://schemas.openxmlformats.org/drawingml/2006/wordprocessingDrawing" xmlns:pic="http://schemas.openxmlformats.org/drawingml/2006/picture" xmlns:wps="http://schemas.microsoft.com/office/word/2010/wordprocessingShape" xmlns:wpg="http://schemas.microsoft.com/office/word/2010/wordprocessingGroup" xmlns:mc="http://schemas.openxmlformats.org/markup-compatibility/2006" xmlns:wp14="http://schemas.microsoft.com/office/word/2010/wordprocessingDrawing" xmlns:w14="http://schemas.microsoft.com/office/word/2010/wordml" xmlns:w15="http://schemas.microsoft.com/office/word/2012/wordml" mc:Ignorable="w14 wp14 w15">
+  <w:p>
+    <w:pPr>
+      <w:pStyle w:val="Footer"/>
+      <w:rPr/>
+    </w:pPr>
+    <w:r>
+      <w:rPr/>
+    </w:r>
+  </w:p>
+</w:ftr>
+</file>
+
 <file path=word/numbering.xml><?xml version="1.0" encoding="utf-8"?>
 <w:numbering xmlns:w="http://schemas.openxmlformats.org/wordprocessingml/2006/main" xmlns:o="urn:schemas-microsoft-com:office:office" xmlns:r="http://schemas.openxmlformats.org/officeDocument/2006/relationships" xmlns:v="urn:schemas-microsoft-com:vml" xmlns:mc="http://schemas.openxmlformats.org/markup-compatibility/2006" xmlns:w14="http://schemas.microsoft.com/office/word/2010/wordml" mc:Ignorable="w14">
   <w:abstractNum w:abstractNumId="1">
     <w:lvl w:ilvl="0">
       <w:start w:val="1"/>
-      <w:pStyle w:val="Heading1"/>
       <w:numFmt w:val="none"/>
       <w:suff w:val="nothing"/>
       <w:lvlText w:val=""/>
@@ -5024,10 +5049,10 @@
         </w:tabs>
         <w:ind w:start="0" w:hanging="0"/>
       </w:pPr>
+      <w:rPr/>
     </w:lvl>
     <w:lvl w:ilvl="1">
       <w:start w:val="1"/>
-      <w:pStyle w:val="Heading2"/>
       <w:numFmt w:val="none"/>
       <w:suff w:val="nothing"/>
       <w:lvlText w:val=""/>
@@ -5038,6 +5063,7 @@
         </w:tabs>
         <w:ind w:start="0" w:hanging="0"/>
       </w:pPr>
+      <w:rPr/>
     </w:lvl>
     <w:lvl w:ilvl="2">
       <w:start w:val="1"/>
@@ -5051,6 +5077,7 @@
         </w:tabs>
         <w:ind w:start="0" w:hanging="0"/>
       </w:pPr>
+      <w:rPr/>
     </w:lvl>
     <w:lvl w:ilvl="3">
       <w:start w:val="1"/>
@@ -5064,6 +5091,7 @@
         </w:tabs>
         <w:ind w:start="0" w:hanging="0"/>
       </w:pPr>
+      <w:rPr/>
     </w:lvl>
     <w:lvl w:ilvl="4">
       <w:start w:val="1"/>
@@ -5077,6 +5105,7 @@
         </w:tabs>
         <w:ind w:start="0" w:hanging="0"/>
       </w:pPr>
+      <w:rPr/>
     </w:lvl>
     <w:lvl w:ilvl="5">
       <w:start w:val="1"/>
@@ -5090,6 +5119,7 @@
         </w:tabs>
         <w:ind w:start="0" w:hanging="0"/>
       </w:pPr>
+      <w:rPr/>
     </w:lvl>
     <w:lvl w:ilvl="6">
       <w:start w:val="1"/>
@@ -5103,6 +5133,7 @@
         </w:tabs>
         <w:ind w:start="0" w:hanging="0"/>
       </w:pPr>
+      <w:rPr/>
     </w:lvl>
     <w:lvl w:ilvl="7">
       <w:start w:val="1"/>
@@ -5116,6 +5147,7 @@
         </w:tabs>
         <w:ind w:start="0" w:hanging="0"/>
       </w:pPr>
+      <w:rPr/>
     </w:lvl>
     <w:lvl w:ilvl="8">
       <w:start w:val="1"/>
@@ -5129,6 +5161,7 @@
         </w:tabs>
         <w:ind w:start="0" w:hanging="0"/>
       </w:pPr>
+      <w:rPr/>
     </w:lvl>
   </w:abstractNum>
   <w:abstractNum w:abstractNumId="2">
@@ -5778,6 +5811,125 @@
         <w:ind w:start="3600" w:hanging="360"/>
       </w:pPr>
       <w:rPr/>
+    </w:lvl>
+  </w:abstractNum>
+  <w:abstractNum w:abstractNumId="7">
+    <w:lvl w:ilvl="0">
+      <w:start w:val="1"/>
+      <w:numFmt w:val="none"/>
+      <w:suff w:val="nothing"/>
+      <w:lvlText w:val=""/>
+      <w:lvlJc w:val="start"/>
+      <w:pPr>
+        <w:tabs>
+          <w:tab w:val="num" w:pos="0"/>
+        </w:tabs>
+        <w:ind w:start="0" w:hanging="0"/>
+      </w:pPr>
+    </w:lvl>
+    <w:lvl w:ilvl="1">
+      <w:start w:val="1"/>
+      <w:numFmt w:val="none"/>
+      <w:suff w:val="nothing"/>
+      <w:lvlText w:val=""/>
+      <w:lvlJc w:val="start"/>
+      <w:pPr>
+        <w:tabs>
+          <w:tab w:val="num" w:pos="0"/>
+        </w:tabs>
+        <w:ind w:start="0" w:hanging="0"/>
+      </w:pPr>
+    </w:lvl>
+    <w:lvl w:ilvl="2">
+      <w:start w:val="1"/>
+      <w:numFmt w:val="none"/>
+      <w:suff w:val="nothing"/>
+      <w:lvlText w:val=""/>
+      <w:lvlJc w:val="start"/>
+      <w:pPr>
+        <w:tabs>
+          <w:tab w:val="num" w:pos="0"/>
+        </w:tabs>
+        <w:ind w:start="0" w:hanging="0"/>
+      </w:pPr>
+    </w:lvl>
+    <w:lvl w:ilvl="3">
+      <w:start w:val="1"/>
+      <w:numFmt w:val="none"/>
+      <w:suff w:val="nothing"/>
+      <w:lvlText w:val=""/>
+      <w:lvlJc w:val="start"/>
+      <w:pPr>
+        <w:tabs>
+          <w:tab w:val="num" w:pos="0"/>
+        </w:tabs>
+        <w:ind w:start="0" w:hanging="0"/>
+      </w:pPr>
+    </w:lvl>
+    <w:lvl w:ilvl="4">
+      <w:start w:val="1"/>
+      <w:numFmt w:val="none"/>
+      <w:suff w:val="nothing"/>
+      <w:lvlText w:val=""/>
+      <w:lvlJc w:val="start"/>
+      <w:pPr>
+        <w:tabs>
+          <w:tab w:val="num" w:pos="0"/>
+        </w:tabs>
+        <w:ind w:start="0" w:hanging="0"/>
+      </w:pPr>
+    </w:lvl>
+    <w:lvl w:ilvl="5">
+      <w:start w:val="1"/>
+      <w:numFmt w:val="none"/>
+      <w:suff w:val="nothing"/>
+      <w:lvlText w:val=""/>
+      <w:lvlJc w:val="start"/>
+      <w:pPr>
+        <w:tabs>
+          <w:tab w:val="num" w:pos="0"/>
+        </w:tabs>
+        <w:ind w:start="0" w:hanging="0"/>
+      </w:pPr>
+    </w:lvl>
+    <w:lvl w:ilvl="6">
+      <w:start w:val="1"/>
+      <w:numFmt w:val="none"/>
+      <w:suff w:val="nothing"/>
+      <w:lvlText w:val=""/>
+      <w:lvlJc w:val="start"/>
+      <w:pPr>
+        <w:tabs>
+          <w:tab w:val="num" w:pos="0"/>
+        </w:tabs>
+        <w:ind w:start="0" w:hanging="0"/>
+      </w:pPr>
+    </w:lvl>
+    <w:lvl w:ilvl="7">
+      <w:start w:val="1"/>
+      <w:numFmt w:val="none"/>
+      <w:suff w:val="nothing"/>
+      <w:lvlText w:val=""/>
+      <w:lvlJc w:val="start"/>
+      <w:pPr>
+        <w:tabs>
+          <w:tab w:val="num" w:pos="0"/>
+        </w:tabs>
+        <w:ind w:start="0" w:hanging="0"/>
+      </w:pPr>
+    </w:lvl>
+    <w:lvl w:ilvl="8">
+      <w:start w:val="1"/>
+      <w:numFmt w:val="none"/>
+      <w:suff w:val="nothing"/>
+      <w:lvlText w:val=""/>
+      <w:lvlJc w:val="start"/>
+      <w:pPr>
+        <w:tabs>
+          <w:tab w:val="num" w:pos="0"/>
+        </w:tabs>
+        <w:ind w:start="0" w:hanging="0"/>
+      </w:pPr>
     </w:lvl>
   </w:abstractNum>
   <w:num w:numId="1">
@@ -5798,6 +5950,9 @@
   <w:num w:numId="6">
     <w:abstractNumId w:val="6"/>
   </w:num>
+  <w:num w:numId="7">
+    <w:abstractNumId w:val="7"/>
+  </w:num>
 </w:numbering>
 </file>
 
@@ -5815,7 +5970,6 @@
     </w:rPrDefault>
     <w:pPrDefault>
       <w:pPr>
-        <w:widowControl/>
         <w:suppressAutoHyphens w:val="true"/>
       </w:pPr>
     </w:pPrDefault>
@@ -5825,7 +5979,10 @@
     <w:qFormat/>
     <w:pPr>
       <w:widowControl/>
+      <w:suppressAutoHyphens w:val="true"/>
       <w:bidi w:val="0"/>
+      <w:spacing w:before="0" w:after="0"/>
+      <w:jc w:val="start"/>
     </w:pPr>
     <w:rPr>
       <w:rFonts w:ascii="Liberation Serif" w:hAnsi="Liberation Serif" w:eastAsia="Songti SC" w:cs="Arial Unicode MS"/>
@@ -5887,8 +6044,8 @@
       <w:bCs/>
     </w:rPr>
   </w:style>
-  <w:style w:type="character" w:styleId="Bullets">
-    <w:name w:val="Bullets"/>
+  <w:style w:type="character" w:styleId="Bulletsuser">
+    <w:name w:val="Bullets (user)"/>
     <w:qFormat/>
     <w:rPr>
       <w:rFonts w:ascii="OpenSymbol" w:hAnsi="OpenSymbol" w:eastAsia="OpenSymbol" w:cs="OpenSymbol"/>

</xml_diff>